<commit_message>
Addition/finalisation of tutorial 6 material
</commit_message>
<xml_diff>
--- a/Analysis Tutorials/MA10207BT6/Tutorial6.docx
+++ b/Analysis Tutorials/MA10207BT6/Tutorial6.docx
@@ -152,7 +152,7 @@
       </w:r>
     </w:p>
     <w:bookmarkEnd w:id="22"/>
-    <w:bookmarkStart w:id="46" w:name="lecture-recap"/>
+    <w:bookmarkStart w:id="38" w:name="lecture-recap"/>
     <w:p>
       <w:pPr>
         <w:pStyle w:val="Heading1"/>
@@ -3131,13 +3131,14 @@
     <w:bookmarkEnd w:id="35"/>
     <w:bookmarkEnd w:id="36"/>
     <w:bookmarkEnd w:id="37"/>
-    <w:bookmarkStart w:id="45" w:name="inverse-functions"/>
+    <w:bookmarkEnd w:id="38"/>
+    <w:bookmarkStart w:id="39" w:name="hints"/>
     <w:p>
       <w:pPr>
-        <w:pStyle w:val="Heading2"/>
-      </w:pPr>
-      <w:r>
-        <w:t xml:space="preserve">Inverse Functions</w:t>
+        <w:pStyle w:val="Heading1"/>
+      </w:pPr>
+      <w:r>
+        <w:t xml:space="preserve">Hints</w:t>
       </w:r>
     </w:p>
     <w:p>
@@ -3145,1785 +3146,82 @@
         <w:pStyle w:val="FirstParagraph"/>
       </w:pPr>
       <w:r>
-        <w:t xml:space="preserve">Another thing we might want to know is whether we can differentiate the inverse of a differentiable function. For example, the exponential function</w:t>
-      </w:r>
-      <w:r>
-        <w:t xml:space="preserve"> </w:t>
-      </w:r>
-      <m:oMath>
-        <m:r>
-          <m:rPr>
-            <m:nor/>
-            <m:sty m:val="p"/>
-          </m:rPr>
-          <m:t>exp</m:t>
-        </m:r>
-      </m:oMath>
-      <w:r>
-        <w:t xml:space="preserve"> </w:t>
-      </w:r>
-      <w:r>
-        <w:t xml:space="preserve">and the trigonometric functions</w:t>
-      </w:r>
-      <w:r>
-        <w:t xml:space="preserve"> </w:t>
-      </w:r>
-      <m:oMath>
-        <m:r>
-          <m:rPr>
-            <m:nor/>
-            <m:sty m:val="p"/>
-          </m:rPr>
-          <m:t>sin</m:t>
-        </m:r>
-        <m:r>
-          <m:rPr>
-            <m:sty m:val="p"/>
-          </m:rPr>
-          <m:t>,</m:t>
-        </m:r>
-        <m:r>
-          <m:rPr>
-            <m:nor/>
-            <m:sty m:val="p"/>
-          </m:rPr>
-          <m:t>cos</m:t>
-        </m:r>
-      </m:oMath>
-      <w:r>
-        <w:t xml:space="preserve"> </w:t>
-      </w:r>
-      <w:r>
-        <w:t xml:space="preserve">have nice series definitions, and this makes it fairly straightforward to calculate their derivatives. But what if we’re interested in their inverses (</w:t>
-      </w:r>
-      <m:oMath>
-        <m:r>
-          <m:rPr>
-            <m:nor/>
-            <m:sty m:val="p"/>
-          </m:rPr>
-          <m:t>ln</m:t>
-        </m:r>
-        <m:r>
-          <m:rPr>
-            <m:sty m:val="p"/>
-          </m:rPr>
-          <m:t>,</m:t>
-        </m:r>
-        <m:r>
-          <m:rPr>
-            <m:nor/>
-            <m:sty m:val="p"/>
-          </m:rPr>
-          <m:t>arcsin</m:t>
-        </m:r>
-        <m:r>
-          <m:rPr>
-            <m:sty m:val="p"/>
-          </m:rPr>
-          <m:t>,</m:t>
-        </m:r>
-        <m:r>
-          <m:rPr>
-            <m:nor/>
-            <m:sty m:val="p"/>
-          </m:rPr>
-          <m:t>arccos</m:t>
-        </m:r>
-      </m:oMath>
-      <w:r>
-        <w:t xml:space="preserve">)? Luckily, we have a theorem which tells us what the values of their derivatives are!</w:t>
+        <w:t xml:space="preserve">As per usual, here’s where you’ll find the problem sheet hints!</w:t>
       </w:r>
     </w:p>
     <w:p>
       <w:pPr>
-        <w:pStyle w:val="BodyText"/>
-      </w:pPr>
-    </w:p>
-    <w:bookmarkStart w:id="39" w:name="thm:thm3"/>
-    <w:p>
-      <w:pPr>
-        <w:pStyle w:val="TheoremStyleUpright"/>
-      </w:pPr>
-      <w:bookmarkStart w:id="38" w:name="thm:thm3"/>
-      <w:bookmarkEnd w:id="38"/>
-      <w:r>
-        <w:rPr>
-          <w:rStyle w:val="NameStyle"/>
-        </w:rPr>
-        <w:t xml:space="preserve">Theorem 1.5 (Inverse Function Theorem)</w:t>
-      </w:r>
-      <w:r>
-        <w:rPr>
-          <w:rStyle w:val="NameStyle"/>
-        </w:rPr>
-        <w:t xml:space="preserve"> </w:t>
+        <w:numPr>
+          <w:ilvl w:val="0"/>
+          <w:numId w:val="1004"/>
+        </w:numPr>
+        <w:pStyle w:val="Compact"/>
+      </w:pPr>
+      <w:r>
+        <w:t xml:space="preserve">There are a couple of ways to do this, but in each, you need to calculate the limit of the difference quotient when</w:t>
+      </w:r>
+      <w:r>
+        <w:t xml:space="preserve"> </w:t>
+      </w:r>
+      <m:oMath>
+        <m:r>
+          <m:t>c</m:t>
+        </m:r>
+        <m:r>
+          <m:rPr>
+            <m:sty m:val="p"/>
+          </m:rPr>
+          <m:t>=</m:t>
+        </m:r>
+        <m:r>
+          <m:t>0</m:t>
+        </m:r>
+      </m:oMath>
+      <w:r>
+        <w:t xml:space="preserve">, i.e. </w:t>
       </w:r>
     </w:p>
     <w:p>
       <w:pPr>
-        <w:pStyle w:val="TheoremStyleUpright"/>
-      </w:pPr>
-      <w:r>
-        <w:t xml:space="preserve">Let</w:t>
-      </w:r>
-      <w:r>
-        <w:t xml:space="preserve"> </w:t>
-      </w:r>
-      <m:oMath>
-        <m:r>
-          <m:t>f</m:t>
-        </m:r>
-        <m:r>
-          <m:rPr>
-            <m:sty m:val="p"/>
-          </m:rPr>
-          <m:t>:</m:t>
-        </m:r>
-        <m:d>
-          <m:dPr>
-            <m:begChr m:val="("/>
-            <m:endChr m:val=")"/>
-            <m:sepChr m:val=""/>
-            <m:grow/>
-          </m:dPr>
-          <m:e>
-            <m:r>
-              <m:t>a</m:t>
-            </m:r>
-            <m:r>
-              <m:rPr>
-                <m:sty m:val="p"/>
-              </m:rPr>
-              <m:t>,</m:t>
-            </m:r>
-            <m:r>
-              <m:t>b</m:t>
-            </m:r>
-          </m:e>
-        </m:d>
-        <m:r>
-          <m:rPr>
-            <m:sty m:val="p"/>
-          </m:rPr>
-          <m:t>→</m:t>
-        </m:r>
-        <m:d>
-          <m:dPr>
-            <m:begChr m:val="("/>
-            <m:endChr m:val=")"/>
-            <m:sepChr m:val=""/>
-            <m:grow/>
-          </m:dPr>
-          <m:e>
-            <m:r>
-              <m:t>A</m:t>
-            </m:r>
-            <m:r>
-              <m:rPr>
-                <m:sty m:val="p"/>
-              </m:rPr>
-              <m:t>,</m:t>
-            </m:r>
-            <m:r>
-              <m:t>B</m:t>
-            </m:r>
-          </m:e>
-        </m:d>
-      </m:oMath>
-      <w:r>
-        <w:t xml:space="preserve"> </w:t>
-      </w:r>
-      <w:r>
-        <w:t xml:space="preserve">be bijective, and let</w:t>
-      </w:r>
-      <w:r>
-        <w:t xml:space="preserve"> </w:t>
-      </w:r>
-      <m:oMath>
-        <m:r>
-          <m:t>c</m:t>
-        </m:r>
-        <m:r>
-          <m:rPr>
-            <m:sty m:val="p"/>
-          </m:rPr>
-          <m:t>∈</m:t>
-        </m:r>
-        <m:d>
-          <m:dPr>
-            <m:begChr m:val="("/>
-            <m:endChr m:val=")"/>
-            <m:sepChr m:val=""/>
-            <m:grow/>
-          </m:dPr>
-          <m:e>
-            <m:r>
-              <m:t>a</m:t>
-            </m:r>
-            <m:r>
-              <m:rPr>
-                <m:sty m:val="p"/>
-              </m:rPr>
-              <m:t>,</m:t>
-            </m:r>
-            <m:r>
-              <m:t>b</m:t>
-            </m:r>
-          </m:e>
-        </m:d>
-        <m:r>
-          <m:rPr>
-            <m:sty m:val="p"/>
-          </m:rPr>
-          <m:t>.</m:t>
-        </m:r>
-      </m:oMath>
-      <w:r>
-        <w:t xml:space="preserve"> </w:t>
-      </w:r>
-      <w:r>
-        <w:t xml:space="preserve">Assume that</w:t>
-      </w:r>
-      <w:r>
-        <w:t xml:space="preserve"> </w:t>
-      </w:r>
-      <m:oMath>
-        <m:r>
-          <m:t>f</m:t>
-        </m:r>
-      </m:oMath>
-      <w:r>
-        <w:t xml:space="preserve"> </w:t>
-      </w:r>
-      <w:r>
-        <w:t xml:space="preserve">is differentiable at</w:t>
-      </w:r>
-      <w:r>
-        <w:t xml:space="preserve"> </w:t>
-      </w:r>
-      <m:oMath>
-        <m:r>
-          <m:t>c</m:t>
-        </m:r>
-      </m:oMath>
-      <w:r>
-        <w:t xml:space="preserve">,</w:t>
-      </w:r>
-      <w:r>
-        <w:t xml:space="preserve"> </w:t>
-      </w:r>
-      <m:oMath>
-        <m:r>
-          <m:t>f</m:t>
-        </m:r>
-        <m:r>
-          <m:rPr>
-            <m:sty m:val="p"/>
-          </m:rPr>
-          <m:t>′</m:t>
-        </m:r>
-        <m:d>
-          <m:dPr>
-            <m:begChr m:val="("/>
-            <m:endChr m:val=")"/>
-            <m:sepChr m:val=""/>
-            <m:grow/>
-          </m:dPr>
-          <m:e>
-            <m:r>
-              <m:t>c</m:t>
-            </m:r>
-          </m:e>
-        </m:d>
-        <m:r>
-          <m:rPr>
-            <m:sty m:val="p"/>
-          </m:rPr>
-          <m:t>≠</m:t>
-        </m:r>
-        <m:r>
-          <m:t>0</m:t>
-        </m:r>
-      </m:oMath>
-      <w:r>
-        <w:t xml:space="preserve">, and</w:t>
-      </w:r>
-      <w:r>
-        <w:t xml:space="preserve"> </w:t>
-      </w:r>
-      <m:oMath>
-        <m:sSup>
-          <m:e>
-            <m:r>
-              <m:t>f</m:t>
-            </m:r>
-          </m:e>
-          <m:sup>
-            <m:r>
-              <m:rPr>
-                <m:sty m:val="p"/>
-              </m:rPr>
-              <m:t>−</m:t>
-            </m:r>
-            <m:r>
-              <m:t>1</m:t>
-            </m:r>
-          </m:sup>
-        </m:sSup>
-      </m:oMath>
-      <w:r>
-        <w:t xml:space="preserve"> </w:t>
-      </w:r>
-      <w:r>
-        <w:t xml:space="preserve">is continuous at</w:t>
-      </w:r>
-      <w:r>
-        <w:t xml:space="preserve"> </w:t>
-      </w:r>
-      <m:oMath>
-        <m:r>
-          <m:t>f</m:t>
-        </m:r>
-        <m:d>
-          <m:dPr>
-            <m:begChr m:val="("/>
-            <m:endChr m:val=")"/>
-            <m:sepChr m:val=""/>
-            <m:grow/>
-          </m:dPr>
-          <m:e>
-            <m:r>
-              <m:t>c</m:t>
-            </m:r>
-          </m:e>
-        </m:d>
-        <m:r>
-          <m:rPr>
-            <m:sty m:val="p"/>
-          </m:rPr>
-          <m:t>.</m:t>
-        </m:r>
-      </m:oMath>
-      <w:r>
-        <w:t xml:space="preserve"> </w:t>
-      </w:r>
-      <w:r>
-        <w:t xml:space="preserve">Then</w:t>
-      </w:r>
-      <w:r>
-        <w:t xml:space="preserve"> </w:t>
-      </w:r>
-      <m:oMath>
-        <m:sSup>
-          <m:e>
-            <m:r>
-              <m:t>f</m:t>
-            </m:r>
-          </m:e>
-          <m:sup>
-            <m:r>
-              <m:rPr>
-                <m:sty m:val="p"/>
-              </m:rPr>
-              <m:t>−</m:t>
-            </m:r>
-            <m:r>
-              <m:t>1</m:t>
-            </m:r>
-          </m:sup>
-        </m:sSup>
-      </m:oMath>
-      <w:r>
-        <w:t xml:space="preserve"> </w:t>
-      </w:r>
-      <w:r>
-        <w:t xml:space="preserve">is differentiable at</w:t>
-      </w:r>
-      <w:r>
-        <w:t xml:space="preserve"> </w:t>
-      </w:r>
-      <m:oMath>
-        <m:sSub>
-          <m:e>
-            <m:r>
-              <m:t>y</m:t>
-            </m:r>
-          </m:e>
-          <m:sub>
-            <m:r>
-              <m:t>0</m:t>
-            </m:r>
-          </m:sub>
-        </m:sSub>
-        <m:r>
-          <m:rPr>
-            <m:sty m:val="p"/>
-          </m:rPr>
-          <m:t>=</m:t>
-        </m:r>
-        <m:r>
-          <m:t>f</m:t>
-        </m:r>
-        <m:d>
-          <m:dPr>
-            <m:begChr m:val="("/>
-            <m:endChr m:val=")"/>
-            <m:sepChr m:val=""/>
-            <m:grow/>
-          </m:dPr>
-          <m:e>
-            <m:r>
-              <m:t>c</m:t>
-            </m:r>
-          </m:e>
-        </m:d>
-      </m:oMath>
-      <w:r>
-        <w:t xml:space="preserve"> </w:t>
-      </w:r>
-      <w:r>
-        <w:t xml:space="preserve">and</w:t>
-      </w:r>
-    </w:p>
-    <w:p>
-      <w:pPr>
-        <w:pStyle w:val="TheoremStyleUpright"/>
+        <w:pStyle w:val="Compact"/>
       </w:pPr>
       <m:oMathPara>
         <m:oMathParaPr>
           <m:jc m:val="center"/>
         </m:oMathParaPr>
         <m:oMath>
-          <m:d>
-            <m:dPr>
-              <m:begChr m:val="("/>
-              <m:endChr m:val=")"/>
-              <m:sepChr m:val=""/>
-              <m:grow/>
-            </m:dPr>
+          <m:limLow>
             <m:e>
-              <m:sSup>
-                <m:e>
-                  <m:r>
-                    <m:t>f</m:t>
-                  </m:r>
-                </m:e>
-                <m:sup>
-                  <m:r>
-                    <m:rPr>
-                      <m:sty m:val="p"/>
-                    </m:rPr>
-                    <m:t>−</m:t>
-                  </m:r>
-                  <m:r>
-                    <m:t>1</m:t>
-                  </m:r>
-                </m:sup>
-              </m:sSup>
+              <m:r>
+                <m:rPr>
+                  <m:nor/>
+                  <m:sty m:val="p"/>
+                </m:rPr>
+                <m:t>lim</m:t>
+              </m:r>
             </m:e>
-          </m:d>
-          <m:r>
-            <m:rPr>
-              <m:sty m:val="p"/>
-            </m:rPr>
-            <m:t>′</m:t>
-          </m:r>
-          <m:d>
-            <m:dPr>
-              <m:begChr m:val="("/>
-              <m:endChr m:val=")"/>
-              <m:sepChr m:val=""/>
-              <m:grow/>
-            </m:dPr>
-            <m:e>
-              <m:sSub>
-                <m:e>
-                  <m:r>
-                    <m:t>y</m:t>
-                  </m:r>
-                </m:e>
-                <m:sub>
-                  <m:r>
-                    <m:t>0</m:t>
-                  </m:r>
-                </m:sub>
-              </m:sSub>
-            </m:e>
-          </m:d>
-          <m:r>
-            <m:rPr>
-              <m:sty m:val="p"/>
-            </m:rPr>
-            <m:t>=</m:t>
-          </m:r>
+            <m:lim>
+              <m:r>
+                <m:t>x</m:t>
+              </m:r>
+              <m:r>
+                <m:rPr>
+                  <m:sty m:val="p"/>
+                </m:rPr>
+                <m:t>→</m:t>
+              </m:r>
+              <m:r>
+                <m:t>0</m:t>
+              </m:r>
+            </m:lim>
+          </m:limLow>
           <m:f>
             <m:fPr>
               <m:type m:val="bar"/>
             </m:fPr>
             <m:num>
               <m:r>
-                <m:t>1</m:t>
-              </m:r>
-            </m:num>
-            <m:den>
-              <m:r>
                 <m:t>f</m:t>
-              </m:r>
-              <m:r>
-                <m:rPr>
-                  <m:sty m:val="p"/>
-                </m:rPr>
-                <m:t>′</m:t>
-              </m:r>
-              <m:d>
-                <m:dPr>
-                  <m:begChr m:val="("/>
-                  <m:endChr m:val=")"/>
-                  <m:sepChr m:val=""/>
-                  <m:grow/>
-                </m:dPr>
-                <m:e>
-                  <m:sSup>
-                    <m:e>
-                      <m:r>
-                        <m:t>f</m:t>
-                      </m:r>
-                    </m:e>
-                    <m:sup>
-                      <m:r>
-                        <m:rPr>
-                          <m:sty m:val="p"/>
-                        </m:rPr>
-                        <m:t>−</m:t>
-                      </m:r>
-                      <m:r>
-                        <m:t>1</m:t>
-                      </m:r>
-                    </m:sup>
-                  </m:sSup>
-                  <m:d>
-                    <m:dPr>
-                      <m:begChr m:val="("/>
-                      <m:endChr m:val=")"/>
-                      <m:sepChr m:val=""/>
-                      <m:grow/>
-                    </m:dPr>
-                    <m:e>
-                      <m:sSub>
-                        <m:e>
-                          <m:r>
-                            <m:t>y</m:t>
-                          </m:r>
-                        </m:e>
-                        <m:sub>
-                          <m:r>
-                            <m:t>0</m:t>
-                          </m:r>
-                        </m:sub>
-                      </m:sSub>
-                    </m:e>
-                  </m:d>
-                </m:e>
-              </m:d>
-            </m:den>
-          </m:f>
-          <m:r>
-            <m:rPr>
-              <m:sty m:val="p"/>
-            </m:rPr>
-            <m:t>=</m:t>
-          </m:r>
-          <m:f>
-            <m:fPr>
-              <m:type m:val="bar"/>
-            </m:fPr>
-            <m:num>
-              <m:r>
-                <m:t>1</m:t>
-              </m:r>
-            </m:num>
-            <m:den>
-              <m:r>
-                <m:t>f</m:t>
-              </m:r>
-              <m:r>
-                <m:rPr>
-                  <m:sty m:val="p"/>
-                </m:rPr>
-                <m:t>′</m:t>
-              </m:r>
-              <m:d>
-                <m:dPr>
-                  <m:begChr m:val="("/>
-                  <m:endChr m:val=")"/>
-                  <m:sepChr m:val=""/>
-                  <m:grow/>
-                </m:dPr>
-                <m:e>
-                  <m:r>
-                    <m:t>c</m:t>
-                  </m:r>
-                </m:e>
-              </m:d>
-            </m:den>
-          </m:f>
-          <m:r>
-            <m:rPr>
-              <m:sty m:val="p"/>
-            </m:rPr>
-            <m:t>.</m:t>
-          </m:r>
-        </m:oMath>
-      </m:oMathPara>
-    </w:p>
-    <w:bookmarkEnd w:id="39"/>
-    <w:p>
-      <w:pPr>
-        <w:pStyle w:val="FirstParagraph"/>
-      </w:pPr>
-    </w:p>
-    <w:bookmarkStart w:id="42" w:name="exm:ex1"/>
-    <w:p>
-      <w:pPr>
-        <w:pStyle w:val="ExampleStyle"/>
-      </w:pPr>
-      <w:bookmarkStart w:id="40" w:name="exm:ex1"/>
-      <w:bookmarkEnd w:id="40"/>
-      <w:r>
-        <w:rPr>
-          <w:rStyle w:val="NameStyle"/>
-        </w:rPr>
-        <w:t xml:space="preserve">Example 1.1</w:t>
-      </w:r>
-      <w:r>
-        <w:rPr>
-          <w:rStyle w:val="NameStyle"/>
-        </w:rPr>
-        <w:t xml:space="preserve"> </w:t>
-      </w:r>
-    </w:p>
-    <w:p>
-      <w:pPr>
-        <w:pStyle w:val="ExampleStyle"/>
-      </w:pPr>
-      <w:r>
-        <w:t xml:space="preserve">Returning to our exponential example from last week, we know that from lectures</w:t>
-      </w:r>
-      <w:r>
-        <w:t xml:space="preserve"> </w:t>
-      </w:r>
-      <m:oMath>
-        <m:r>
-          <m:rPr>
-            <m:nor/>
-            <m:sty m:val="p"/>
-          </m:rPr>
-          <m:t>exp</m:t>
-        </m:r>
-        <m:r>
-          <m:rPr>
-            <m:sty m:val="p"/>
-          </m:rPr>
-          <m:t>:</m:t>
-        </m:r>
-        <m:r>
-          <m:rPr>
-            <m:sty m:val="p"/>
-            <m:scr m:val="double-struck"/>
-          </m:rPr>
-          <m:t>R</m:t>
-        </m:r>
-        <m:r>
-          <m:rPr>
-            <m:sty m:val="p"/>
-          </m:rPr>
-          <m:t>→</m:t>
-        </m:r>
-        <m:d>
-          <m:dPr>
-            <m:begChr m:val="("/>
-            <m:endChr m:val=")"/>
-            <m:sepChr m:val=""/>
-            <m:grow/>
-          </m:dPr>
-          <m:e>
-            <m:r>
-              <m:t>0</m:t>
-            </m:r>
-            <m:r>
-              <m:rPr>
-                <m:sty m:val="p"/>
-              </m:rPr>
-              <m:t>,</m:t>
-            </m:r>
-            <m:r>
-              <m:rPr>
-                <m:sty m:val="p"/>
-              </m:rPr>
-              <m:t>∞</m:t>
-            </m:r>
-          </m:e>
-        </m:d>
-      </m:oMath>
-      <w:r>
-        <w:t xml:space="preserve"> </w:t>
-      </w:r>
-      <w:r>
-        <w:t xml:space="preserve">is differentiable for all</w:t>
-      </w:r>
-      <w:r>
-        <w:t xml:space="preserve"> </w:t>
-      </w:r>
-      <m:oMath>
-        <m:r>
-          <m:t>c</m:t>
-        </m:r>
-        <m:r>
-          <m:rPr>
-            <m:sty m:val="p"/>
-          </m:rPr>
-          <m:t>∈</m:t>
-        </m:r>
-        <m:r>
-          <m:rPr>
-            <m:sty m:val="p"/>
-            <m:scr m:val="double-struck"/>
-          </m:rPr>
-          <m:t>R</m:t>
-        </m:r>
-      </m:oMath>
-      <w:r>
-        <w:t xml:space="preserve">, and since</w:t>
-      </w:r>
-      <w:r>
-        <w:t xml:space="preserve"> </w:t>
-      </w:r>
-      <m:oMath>
-        <m:r>
-          <m:rPr>
-            <m:nor/>
-            <m:sty m:val="p"/>
-          </m:rPr>
-          <m:t>exp</m:t>
-        </m:r>
-        <m:r>
-          <m:rPr>
-            <m:sty m:val="p"/>
-          </m:rPr>
-          <m:t>′</m:t>
-        </m:r>
-        <m:d>
-          <m:dPr>
-            <m:begChr m:val="("/>
-            <m:endChr m:val=")"/>
-            <m:sepChr m:val=""/>
-            <m:grow/>
-          </m:dPr>
-          <m:e>
-            <m:r>
-              <m:t>x</m:t>
-            </m:r>
-          </m:e>
-        </m:d>
-        <m:r>
-          <m:rPr>
-            <m:sty m:val="p"/>
-          </m:rPr>
-          <m:t>=</m:t>
-        </m:r>
-        <m:r>
-          <m:rPr>
-            <m:nor/>
-            <m:sty m:val="p"/>
-          </m:rPr>
-          <m:t>exp</m:t>
-        </m:r>
-        <m:d>
-          <m:dPr>
-            <m:begChr m:val="("/>
-            <m:endChr m:val=")"/>
-            <m:sepChr m:val=""/>
-            <m:grow/>
-          </m:dPr>
-          <m:e>
-            <m:r>
-              <m:t>x</m:t>
-            </m:r>
-          </m:e>
-        </m:d>
-      </m:oMath>
-      <w:r>
-        <w:t xml:space="preserve">,</w:t>
-      </w:r>
-      <w:r>
-        <w:t xml:space="preserve"> </w:t>
-      </w:r>
-      <m:oMath>
-        <m:r>
-          <m:rPr>
-            <m:nor/>
-            <m:sty m:val="p"/>
-          </m:rPr>
-          <m:t>exp</m:t>
-        </m:r>
-        <m:r>
-          <m:rPr>
-            <m:sty m:val="p"/>
-          </m:rPr>
-          <m:t>′</m:t>
-        </m:r>
-        <m:d>
-          <m:dPr>
-            <m:begChr m:val="("/>
-            <m:endChr m:val=")"/>
-            <m:sepChr m:val=""/>
-            <m:grow/>
-          </m:dPr>
-          <m:e>
-            <m:r>
-              <m:t>c</m:t>
-            </m:r>
-          </m:e>
-        </m:d>
-        <m:r>
-          <m:rPr>
-            <m:sty m:val="p"/>
-          </m:rPr>
-          <m:t>≠</m:t>
-        </m:r>
-        <m:r>
-          <m:t>0</m:t>
-        </m:r>
-      </m:oMath>
-      <w:r>
-        <w:t xml:space="preserve"> </w:t>
-      </w:r>
-      <w:r>
-        <w:t xml:space="preserve">for any</w:t>
-      </w:r>
-      <w:r>
-        <w:t xml:space="preserve"> </w:t>
-      </w:r>
-      <m:oMath>
-        <m:r>
-          <m:t>c</m:t>
-        </m:r>
-      </m:oMath>
-      <w:r>
-        <w:t xml:space="preserve">. Last week, we showed that the inverse function</w:t>
-      </w:r>
-      <w:r>
-        <w:t xml:space="preserve"> </w:t>
-      </w:r>
-      <m:oMath>
-        <m:r>
-          <m:rPr>
-            <m:nor/>
-            <m:sty m:val="p"/>
-          </m:rPr>
-          <m:t>ln</m:t>
-        </m:r>
-        <m:r>
-          <m:rPr>
-            <m:sty m:val="p"/>
-          </m:rPr>
-          <m:t>:</m:t>
-        </m:r>
-        <m:d>
-          <m:dPr>
-            <m:begChr m:val="("/>
-            <m:endChr m:val=")"/>
-            <m:sepChr m:val=""/>
-            <m:grow/>
-          </m:dPr>
-          <m:e>
-            <m:r>
-              <m:t>0</m:t>
-            </m:r>
-            <m:r>
-              <m:rPr>
-                <m:sty m:val="p"/>
-              </m:rPr>
-              <m:t>,</m:t>
-            </m:r>
-            <m:r>
-              <m:rPr>
-                <m:sty m:val="p"/>
-              </m:rPr>
-              <m:t>∞</m:t>
-            </m:r>
-          </m:e>
-        </m:d>
-        <m:r>
-          <m:rPr>
-            <m:sty m:val="p"/>
-          </m:rPr>
-          <m:t>→</m:t>
-        </m:r>
-        <m:r>
-          <m:rPr>
-            <m:sty m:val="p"/>
-            <m:scr m:val="double-struck"/>
-          </m:rPr>
-          <m:t>R</m:t>
-        </m:r>
-      </m:oMath>
-      <w:r>
-        <w:t xml:space="preserve"> </w:t>
-      </w:r>
-      <w:r>
-        <w:t xml:space="preserve">is continuous at any</w:t>
-      </w:r>
-      <w:r>
-        <w:t xml:space="preserve"> </w:t>
-      </w:r>
-      <m:oMath>
-        <m:r>
-          <m:rPr>
-            <m:nor/>
-            <m:sty m:val="p"/>
-          </m:rPr>
-          <m:t>exp</m:t>
-        </m:r>
-        <m:d>
-          <m:dPr>
-            <m:begChr m:val="("/>
-            <m:endChr m:val=")"/>
-            <m:sepChr m:val=""/>
-            <m:grow/>
-          </m:dPr>
-          <m:e>
-            <m:r>
-              <m:t>c</m:t>
-            </m:r>
-          </m:e>
-        </m:d>
-        <m:r>
-          <m:rPr>
-            <m:sty m:val="p"/>
-          </m:rPr>
-          <m:t>∈</m:t>
-        </m:r>
-        <m:d>
-          <m:dPr>
-            <m:begChr m:val="("/>
-            <m:endChr m:val=")"/>
-            <m:sepChr m:val=""/>
-            <m:grow/>
-          </m:dPr>
-          <m:e>
-            <m:r>
-              <m:t>0</m:t>
-            </m:r>
-            <m:r>
-              <m:rPr>
-                <m:sty m:val="p"/>
-              </m:rPr>
-              <m:t>,</m:t>
-            </m:r>
-            <m:r>
-              <m:rPr>
-                <m:sty m:val="p"/>
-              </m:rPr>
-              <m:t>∞</m:t>
-            </m:r>
-          </m:e>
-        </m:d>
-      </m:oMath>
-      <w:r>
-        <w:t xml:space="preserve">, so by Theorem</w:t>
-      </w:r>
-      <w:r>
-        <w:t xml:space="preserve"> </w:t>
-      </w:r>
-      <w:r>
-        <w:t xml:space="preserve">1.5</w:t>
-      </w:r>
-      <w:r>
-        <w:t xml:space="preserve">,</w:t>
-      </w:r>
-      <w:r>
-        <w:t xml:space="preserve"> </w:t>
-      </w:r>
-      <m:oMath>
-        <m:r>
-          <m:rPr>
-            <m:nor/>
-            <m:sty m:val="p"/>
-          </m:rPr>
-          <m:t>ln</m:t>
-        </m:r>
-      </m:oMath>
-      <w:r>
-        <w:t xml:space="preserve"> </w:t>
-      </w:r>
-      <w:r>
-        <w:t xml:space="preserve">is differentiable on</w:t>
-      </w:r>
-      <w:r>
-        <w:t xml:space="preserve"> </w:t>
-      </w:r>
-      <m:oMath>
-        <m:d>
-          <m:dPr>
-            <m:begChr m:val="("/>
-            <m:endChr m:val=")"/>
-            <m:sepChr m:val=""/>
-            <m:grow/>
-          </m:dPr>
-          <m:e>
-            <m:r>
-              <m:t>0</m:t>
-            </m:r>
-            <m:r>
-              <m:rPr>
-                <m:sty m:val="p"/>
-              </m:rPr>
-              <m:t>,</m:t>
-            </m:r>
-            <m:r>
-              <m:rPr>
-                <m:sty m:val="p"/>
-              </m:rPr>
-              <m:t>∞</m:t>
-            </m:r>
-          </m:e>
-        </m:d>
-      </m:oMath>
-      <w:r>
-        <w:t xml:space="preserve">, with</w:t>
-      </w:r>
-    </w:p>
-    <w:p>
-      <w:pPr>
-        <w:pStyle w:val="ExampleStyle"/>
-      </w:pPr>
-      <m:oMathPara>
-        <m:oMathParaPr>
-          <m:jc m:val="center"/>
-        </m:oMathParaPr>
-        <m:oMath>
-          <m:r>
-            <m:rPr>
-              <m:nor/>
-              <m:sty m:val="p"/>
-            </m:rPr>
-            <m:t>ln</m:t>
-          </m:r>
-          <m:r>
-            <m:rPr>
-              <m:sty m:val="p"/>
-            </m:rPr>
-            <m:t>′</m:t>
-          </m:r>
-          <m:d>
-            <m:dPr>
-              <m:begChr m:val="("/>
-              <m:endChr m:val=")"/>
-              <m:sepChr m:val=""/>
-              <m:grow/>
-            </m:dPr>
-            <m:e>
-              <m:sSub>
-                <m:e>
-                  <m:r>
-                    <m:t>y</m:t>
-                  </m:r>
-                </m:e>
-                <m:sub>
-                  <m:r>
-                    <m:t>0</m:t>
-                  </m:r>
-                </m:sub>
-              </m:sSub>
-            </m:e>
-          </m:d>
-          <m:r>
-            <m:rPr>
-              <m:sty m:val="p"/>
-            </m:rPr>
-            <m:t>=</m:t>
-          </m:r>
-          <m:f>
-            <m:fPr>
-              <m:type m:val="bar"/>
-            </m:fPr>
-            <m:num>
-              <m:r>
-                <m:t>1</m:t>
-              </m:r>
-            </m:num>
-            <m:den>
-              <m:r>
-                <m:rPr>
-                  <m:nor/>
-                  <m:sty m:val="p"/>
-                </m:rPr>
-                <m:t>exp</m:t>
-              </m:r>
-              <m:r>
-                <m:rPr>
-                  <m:sty m:val="p"/>
-                </m:rPr>
-                <m:t>′</m:t>
-              </m:r>
-              <m:d>
-                <m:dPr>
-                  <m:begChr m:val="("/>
-                  <m:endChr m:val=")"/>
-                  <m:sepChr m:val=""/>
-                  <m:grow/>
-                </m:dPr>
-                <m:e>
-                  <m:r>
-                    <m:rPr>
-                      <m:nor/>
-                      <m:sty m:val="p"/>
-                    </m:rPr>
-                    <m:t>ln</m:t>
-                  </m:r>
-                  <m:d>
-                    <m:dPr>
-                      <m:begChr m:val="("/>
-                      <m:endChr m:val=")"/>
-                      <m:sepChr m:val=""/>
-                      <m:grow/>
-                    </m:dPr>
-                    <m:e>
-                      <m:sSub>
-                        <m:e>
-                          <m:r>
-                            <m:t>y</m:t>
-                          </m:r>
-                        </m:e>
-                        <m:sub>
-                          <m:r>
-                            <m:t>0</m:t>
-                          </m:r>
-                        </m:sub>
-                      </m:sSub>
-                    </m:e>
-                  </m:d>
-                </m:e>
-              </m:d>
-            </m:den>
-          </m:f>
-          <m:r>
-            <m:rPr>
-              <m:sty m:val="p"/>
-            </m:rPr>
-            <m:t>=</m:t>
-          </m:r>
-          <m:f>
-            <m:fPr>
-              <m:type m:val="bar"/>
-            </m:fPr>
-            <m:num>
-              <m:r>
-                <m:t>1</m:t>
-              </m:r>
-            </m:num>
-            <m:den>
-              <m:r>
-                <m:rPr>
-                  <m:nor/>
-                  <m:sty m:val="p"/>
-                </m:rPr>
-                <m:t>exp</m:t>
-              </m:r>
-              <m:d>
-                <m:dPr>
-                  <m:begChr m:val="("/>
-                  <m:endChr m:val=")"/>
-                  <m:sepChr m:val=""/>
-                  <m:grow/>
-                </m:dPr>
-                <m:e>
-                  <m:r>
-                    <m:rPr>
-                      <m:nor/>
-                      <m:sty m:val="p"/>
-                    </m:rPr>
-                    <m:t>ln</m:t>
-                  </m:r>
-                  <m:d>
-                    <m:dPr>
-                      <m:begChr m:val="("/>
-                      <m:endChr m:val=")"/>
-                      <m:sepChr m:val=""/>
-                      <m:grow/>
-                    </m:dPr>
-                    <m:e>
-                      <m:sSub>
-                        <m:e>
-                          <m:r>
-                            <m:t>y</m:t>
-                          </m:r>
-                        </m:e>
-                        <m:sub>
-                          <m:r>
-                            <m:t>0</m:t>
-                          </m:r>
-                        </m:sub>
-                      </m:sSub>
-                    </m:e>
-                  </m:d>
-                </m:e>
-              </m:d>
-            </m:den>
-          </m:f>
-          <m:r>
-            <m:rPr>
-              <m:sty m:val="p"/>
-            </m:rPr>
-            <m:t>=</m:t>
-          </m:r>
-          <m:f>
-            <m:fPr>
-              <m:type m:val="bar"/>
-            </m:fPr>
-            <m:num>
-              <m:r>
-                <m:t>1</m:t>
-              </m:r>
-            </m:num>
-            <m:den>
-              <m:sSub>
-                <m:e>
-                  <m:r>
-                    <m:t>y</m:t>
-                  </m:r>
-                </m:e>
-                <m:sub>
-                  <m:r>
-                    <m:t>0</m:t>
-                  </m:r>
-                </m:sub>
-              </m:sSub>
-            </m:den>
-          </m:f>
-          <m:r>
-            <m:rPr>
-              <m:sty m:val="p"/>
-            </m:rPr>
-            <m:t>.</m:t>
-          </m:r>
-        </m:oMath>
-      </m:oMathPara>
-    </w:p>
-    <w:p>
-      <w:pPr>
-        <w:pStyle w:val="ExampleStyle"/>
-      </w:pPr>
-      <w:r>
-        <w:t xml:space="preserve">Graphically, we can see the result of this theorem by comparing the gradient of the associated tangent lines of</w:t>
-      </w:r>
-      <w:r>
-        <w:t xml:space="preserve"> </w:t>
-      </w:r>
-      <m:oMath>
-        <m:r>
-          <m:rPr>
-            <m:nor/>
-            <m:sty m:val="p"/>
-          </m:rPr>
-          <m:t>exp</m:t>
-        </m:r>
-      </m:oMath>
-      <w:r>
-        <w:t xml:space="preserve"> </w:t>
-      </w:r>
-      <w:r>
-        <w:t xml:space="preserve">and</w:t>
-      </w:r>
-      <w:r>
-        <w:t xml:space="preserve"> </w:t>
-      </w:r>
-      <m:oMath>
-        <m:r>
-          <m:rPr>
-            <m:nor/>
-            <m:sty m:val="p"/>
-          </m:rPr>
-          <m:t>ln</m:t>
-        </m:r>
-      </m:oMath>
-      <w:r>
-        <w:t xml:space="preserve"> </w:t>
-      </w:r>
-      <w:r>
-        <w:t xml:space="preserve">at the points</w:t>
-      </w:r>
-      <w:r>
-        <w:t xml:space="preserve"> </w:t>
-      </w:r>
-      <m:oMath>
-        <m:d>
-          <m:dPr>
-            <m:begChr m:val="("/>
-            <m:endChr m:val=")"/>
-            <m:sepChr m:val=""/>
-            <m:grow/>
-          </m:dPr>
-          <m:e>
-            <m:r>
-              <m:t>c</m:t>
-            </m:r>
-            <m:r>
-              <m:rPr>
-                <m:sty m:val="p"/>
-              </m:rPr>
-              <m:t>,</m:t>
-            </m:r>
-            <m:r>
-              <m:rPr>
-                <m:nor/>
-                <m:sty m:val="p"/>
-              </m:rPr>
-              <m:t>exp</m:t>
-            </m:r>
-            <m:d>
-              <m:dPr>
-                <m:begChr m:val="("/>
-                <m:endChr m:val=")"/>
-                <m:sepChr m:val=""/>
-                <m:grow/>
-              </m:dPr>
-              <m:e>
-                <m:r>
-                  <m:t>c</m:t>
-                </m:r>
-              </m:e>
-            </m:d>
-          </m:e>
-        </m:d>
-      </m:oMath>
-      <w:r>
-        <w:t xml:space="preserve"> </w:t>
-      </w:r>
-      <w:r>
-        <w:t xml:space="preserve">and</w:t>
-      </w:r>
-      <w:r>
-        <w:t xml:space="preserve"> </w:t>
-      </w:r>
-      <m:oMath>
-        <m:d>
-          <m:dPr>
-            <m:begChr m:val="("/>
-            <m:endChr m:val=")"/>
-            <m:sepChr m:val=""/>
-            <m:grow/>
-          </m:dPr>
-          <m:e>
-            <m:r>
-              <m:rPr>
-                <m:nor/>
-                <m:sty m:val="p"/>
-              </m:rPr>
-              <m:t>exp</m:t>
-            </m:r>
-            <m:d>
-              <m:dPr>
-                <m:begChr m:val="("/>
-                <m:endChr m:val=")"/>
-                <m:sepChr m:val=""/>
-                <m:grow/>
-              </m:dPr>
-              <m:e>
-                <m:r>
-                  <m:t>c</m:t>
-                </m:r>
-              </m:e>
-            </m:d>
-            <m:r>
-              <m:rPr>
-                <m:sty m:val="p"/>
-              </m:rPr>
-              <m:t>,</m:t>
-            </m:r>
-            <m:r>
-              <m:t>c</m:t>
-            </m:r>
-          </m:e>
-        </m:d>
-      </m:oMath>
-      <w:r>
-        <w:t xml:space="preserve"> </w:t>
-      </w:r>
-      <w:r>
-        <w:t xml:space="preserve">respectively. In the graph below, we have taken</w:t>
-      </w:r>
-      <w:r>
-        <w:t xml:space="preserve"> </w:t>
-      </w:r>
-      <m:oMath>
-        <m:r>
-          <m:t>c</m:t>
-        </m:r>
-        <m:r>
-          <m:rPr>
-            <m:sty m:val="p"/>
-          </m:rPr>
-          <m:t>=</m:t>
-        </m:r>
-        <m:r>
-          <m:t>1</m:t>
-        </m:r>
-      </m:oMath>
-      <w:r>
-        <w:t xml:space="preserve"> </w:t>
-      </w:r>
-      <w:r>
-        <w:t xml:space="preserve">for illustrative purposes.</w:t>
-      </w:r>
-    </w:p>
-    <w:p>
-      <w:pPr>
-        <w:pStyle w:val="ExampleStyle"/>
-      </w:pPr>
-      <w:r>
-        <w:drawing>
-          <wp:inline>
-            <wp:extent cx="5943600" cy="5943600"/>
-            <wp:effectExtent b="0" l="0" r="0" t="0"/>
-            <wp:docPr descr="" title="" id="1" name="Picture"/>
-            <a:graphic>
-              <a:graphicData uri="http://schemas.openxmlformats.org/drawingml/2006/picture">
-                <pic:pic>
-                  <pic:nvPicPr>
-                    <pic:cNvPr descr="./explog2.png" id="0" name="Picture"/>
-                    <pic:cNvPicPr>
-                      <a:picLocks noChangeArrowheads="1" noChangeAspect="1"/>
-                    </pic:cNvPicPr>
-                  </pic:nvPicPr>
-                  <pic:blipFill>
-                    <a:blip r:embed="rId41"/>
-                    <a:stretch>
-                      <a:fillRect/>
-                    </a:stretch>
-                  </pic:blipFill>
-                  <pic:spPr bwMode="auto">
-                    <a:xfrm>
-                      <a:off x="0" y="0"/>
-                      <a:ext cx="5943600" cy="5943600"/>
-                    </a:xfrm>
-                    <a:prstGeom prst="rect">
-                      <a:avLst/>
-                    </a:prstGeom>
-                    <a:noFill/>
-                    <a:ln w="9525">
-                      <a:noFill/>
-                      <a:headEnd/>
-                      <a:tailEnd/>
-                    </a:ln>
-                  </pic:spPr>
-                </pic:pic>
-              </a:graphicData>
-            </a:graphic>
-          </wp:inline>
-        </w:drawing>
-      </w:r>
-    </w:p>
-    <w:bookmarkEnd w:id="42"/>
-    <w:p>
-      <w:pPr>
-        <w:pStyle w:val="BodyText"/>
-      </w:pPr>
-      <w:r>
-        <w:t xml:space="preserve">We can use the results of Example</w:t>
-      </w:r>
-      <w:r>
-        <w:t xml:space="preserve"> </w:t>
-      </w:r>
-      <w:r>
-        <w:t xml:space="preserve">1.1</w:t>
-      </w:r>
-      <w:r>
-        <w:t xml:space="preserve"> </w:t>
-      </w:r>
-      <w:r>
-        <w:t xml:space="preserve">and the rules of differentiation from Section</w:t>
-      </w:r>
-      <w:r>
-        <w:t xml:space="preserve"> </w:t>
-      </w:r>
-      <w:r>
-        <w:t xml:space="preserve">1.2</w:t>
-      </w:r>
-      <w:r>
-        <w:t xml:space="preserve"> </w:t>
-      </w:r>
-      <w:r>
-        <w:t xml:space="preserve">to calculate the derivatives of some more complicated functions:</w:t>
-      </w:r>
-      <w:r>
-        <w:t xml:space="preserve"> </w:t>
-      </w:r>
-    </w:p>
-    <w:bookmarkStart w:id="44" w:name="exm:ex2"/>
-    <w:p>
-      <w:pPr>
-        <w:pStyle w:val="ExampleStyle"/>
-      </w:pPr>
-      <w:bookmarkStart w:id="43" w:name="exm:ex2"/>
-      <w:bookmarkEnd w:id="43"/>
-      <w:r>
-        <w:rPr>
-          <w:rStyle w:val="NameStyle"/>
-        </w:rPr>
-        <w:t xml:space="preserve">Example 1.2</w:t>
-      </w:r>
-      <w:r>
-        <w:rPr>
-          <w:rStyle w:val="NameStyle"/>
-        </w:rPr>
-        <w:t xml:space="preserve"> </w:t>
-      </w:r>
-    </w:p>
-    <w:p>
-      <w:pPr>
-        <w:pStyle w:val="ExampleStyle"/>
-      </w:pPr>
-      <w:r>
-        <w:t xml:space="preserve">Consider the function</w:t>
-      </w:r>
-      <w:r>
-        <w:t xml:space="preserve"> </w:t>
-      </w:r>
-      <m:oMath>
-        <m:r>
-          <m:t>h</m:t>
-        </m:r>
-        <m:r>
-          <m:rPr>
-            <m:sty m:val="p"/>
-          </m:rPr>
-          <m:t>:</m:t>
-        </m:r>
-        <m:d>
-          <m:dPr>
-            <m:begChr m:val="("/>
-            <m:endChr m:val=")"/>
-            <m:sepChr m:val=""/>
-            <m:grow/>
-          </m:dPr>
-          <m:e>
-            <m:r>
-              <m:t>0</m:t>
-            </m:r>
-            <m:r>
-              <m:rPr>
-                <m:sty m:val="p"/>
-              </m:rPr>
-              <m:t>,</m:t>
-            </m:r>
-            <m:r>
-              <m:rPr>
-                <m:sty m:val="p"/>
-              </m:rPr>
-              <m:t>∞</m:t>
-            </m:r>
-          </m:e>
-        </m:d>
-        <m:r>
-          <m:rPr>
-            <m:sty m:val="p"/>
-          </m:rPr>
-          <m:t>→</m:t>
-        </m:r>
-        <m:d>
-          <m:dPr>
-            <m:begChr m:val="("/>
-            <m:endChr m:val=")"/>
-            <m:sepChr m:val=""/>
-            <m:grow/>
-          </m:dPr>
-          <m:e>
-            <m:r>
-              <m:t>0</m:t>
-            </m:r>
-            <m:r>
-              <m:rPr>
-                <m:sty m:val="p"/>
-              </m:rPr>
-              <m:t>,</m:t>
-            </m:r>
-            <m:r>
-              <m:rPr>
-                <m:sty m:val="p"/>
-              </m:rPr>
-              <m:t>∞</m:t>
-            </m:r>
-          </m:e>
-        </m:d>
-      </m:oMath>
-      <w:r>
-        <w:t xml:space="preserve"> </w:t>
-      </w:r>
-      <w:r>
-        <w:t xml:space="preserve">given by</w:t>
-      </w:r>
-      <w:r>
-        <w:t xml:space="preserve"> </w:t>
-      </w:r>
-      <m:oMath>
-        <m:r>
-          <m:t>h</m:t>
-        </m:r>
-        <m:d>
-          <m:dPr>
-            <m:begChr m:val="("/>
-            <m:endChr m:val=")"/>
-            <m:sepChr m:val=""/>
-            <m:grow/>
-          </m:dPr>
-          <m:e>
-            <m:r>
-              <m:t>x</m:t>
-            </m:r>
-          </m:e>
-        </m:d>
-        <m:r>
-          <m:rPr>
-            <m:sty m:val="p"/>
-          </m:rPr>
-          <m:t>=</m:t>
-        </m:r>
-        <m:sSup>
-          <m:e>
-            <m:r>
-              <m:t>x</m:t>
-            </m:r>
-          </m:e>
-          <m:sup>
-            <m:r>
-              <m:t>x</m:t>
-            </m:r>
-          </m:sup>
-        </m:sSup>
-        <m:r>
-          <m:rPr>
-            <m:sty m:val="p"/>
-          </m:rPr>
-          <m:t>.</m:t>
-        </m:r>
-      </m:oMath>
-      <w:r>
-        <w:t xml:space="preserve"> </w:t>
-      </w:r>
-      <w:r>
-        <w:t xml:space="preserve">Since</w:t>
-      </w:r>
-    </w:p>
-    <w:p>
-      <w:pPr>
-        <w:pStyle w:val="ExampleStyle"/>
-      </w:pPr>
-      <m:oMathPara>
-        <m:oMathParaPr>
-          <m:jc m:val="center"/>
-        </m:oMathParaPr>
-        <m:oMath>
-          <m:r>
-            <m:t>h</m:t>
-          </m:r>
-          <m:d>
-            <m:dPr>
-              <m:begChr m:val="("/>
-              <m:endChr m:val=")"/>
-              <m:sepChr m:val=""/>
-              <m:grow/>
-            </m:dPr>
-            <m:e>
-              <m:r>
-                <m:t>x</m:t>
-              </m:r>
-            </m:e>
-          </m:d>
-          <m:r>
-            <m:rPr>
-              <m:sty m:val="p"/>
-            </m:rPr>
-            <m:t>=</m:t>
-          </m:r>
-          <m:r>
-            <m:rPr>
-              <m:nor/>
-              <m:sty m:val="p"/>
-            </m:rPr>
-            <m:t>exp</m:t>
-          </m:r>
-          <m:d>
-            <m:dPr>
-              <m:begChr m:val="("/>
-              <m:endChr m:val=")"/>
-              <m:sepChr m:val=""/>
-              <m:grow/>
-            </m:dPr>
-            <m:e>
-              <m:r>
-                <m:rPr>
-                  <m:nor/>
-                  <m:sty m:val="p"/>
-                </m:rPr>
-                <m:t>ln</m:t>
-              </m:r>
-              <m:d>
-                <m:dPr>
-                  <m:begChr m:val="("/>
-                  <m:endChr m:val=")"/>
-                  <m:sepChr m:val=""/>
-                  <m:grow/>
-                </m:dPr>
-                <m:e>
-                  <m:sSup>
-                    <m:e>
-                      <m:r>
-                        <m:t>x</m:t>
-                      </m:r>
-                    </m:e>
-                    <m:sup>
-                      <m:r>
-                        <m:t>x</m:t>
-                      </m:r>
-                    </m:sup>
-                  </m:sSup>
-                </m:e>
-              </m:d>
-            </m:e>
-          </m:d>
-          <m:r>
-            <m:rPr>
-              <m:sty m:val="p"/>
-            </m:rPr>
-            <m:t>=</m:t>
-          </m:r>
-          <m:r>
-            <m:rPr>
-              <m:nor/>
-              <m:sty m:val="p"/>
-            </m:rPr>
-            <m:t>exp</m:t>
-          </m:r>
-          <m:d>
-            <m:dPr>
-              <m:begChr m:val="("/>
-              <m:endChr m:val=")"/>
-              <m:sepChr m:val=""/>
-              <m:grow/>
-            </m:dPr>
-            <m:e>
-              <m:r>
-                <m:t>x</m:t>
-              </m:r>
-              <m:r>
-                <m:rPr>
-                  <m:nor/>
-                  <m:sty m:val="p"/>
-                </m:rPr>
-                <m:t>ln</m:t>
               </m:r>
               <m:d>
                 <m:dPr>
@@ -4938,634 +3236,14 @@
                   </m:r>
                 </m:e>
               </m:d>
-            </m:e>
-          </m:d>
-          <m:r>
-            <m:rPr>
-              <m:sty m:val="p"/>
-            </m:rPr>
-            <m:t>,</m:t>
-          </m:r>
-        </m:oMath>
-      </m:oMathPara>
-    </w:p>
-    <w:p>
-      <w:pPr>
-        <w:pStyle w:val="ExampleStyle"/>
-      </w:pPr>
-      <w:r>
-        <w:t xml:space="preserve">we can rewrite</w:t>
-      </w:r>
-      <w:r>
-        <w:t xml:space="preserve"> </w:t>
-      </w:r>
-      <m:oMath>
-        <m:r>
-          <m:t>h</m:t>
-        </m:r>
-      </m:oMath>
-      <w:r>
-        <w:t xml:space="preserve"> </w:t>
-      </w:r>
-      <w:r>
-        <w:t xml:space="preserve">as a composition of differentiable functions</w:t>
-      </w:r>
-      <w:r>
-        <w:t xml:space="preserve"> </w:t>
-      </w:r>
-      <m:oMath>
-        <m:r>
-          <m:t>h</m:t>
-        </m:r>
-        <m:r>
-          <m:rPr>
-            <m:sty m:val="p"/>
-          </m:rPr>
-          <m:t>=</m:t>
-        </m:r>
-        <m:r>
-          <m:t>f</m:t>
-        </m:r>
-        <m:r>
-          <m:rPr>
-            <m:sty m:val="p"/>
-          </m:rPr>
-          <m:t>∘</m:t>
-        </m:r>
-        <m:r>
-          <m:t>g</m:t>
-        </m:r>
-      </m:oMath>
-      <w:r>
-        <w:t xml:space="preserve">, where</w:t>
-      </w:r>
-      <w:r>
-        <w:t xml:space="preserve"> </w:t>
-      </w:r>
-      <m:oMath>
-        <m:r>
-          <m:t>f</m:t>
-        </m:r>
-        <m:r>
-          <m:rPr>
-            <m:sty m:val="p"/>
-          </m:rPr>
-          <m:t>:</m:t>
-        </m:r>
-        <m:r>
-          <m:rPr>
-            <m:sty m:val="p"/>
-            <m:scr m:val="double-struck"/>
-          </m:rPr>
-          <m:t>R</m:t>
-        </m:r>
-        <m:r>
-          <m:rPr>
-            <m:sty m:val="p"/>
-          </m:rPr>
-          <m:t>→</m:t>
-        </m:r>
-        <m:d>
-          <m:dPr>
-            <m:begChr m:val="("/>
-            <m:endChr m:val=")"/>
-            <m:sepChr m:val=""/>
-            <m:grow/>
-          </m:dPr>
-          <m:e>
-            <m:r>
-              <m:t>0</m:t>
-            </m:r>
-            <m:r>
-              <m:rPr>
-                <m:sty m:val="p"/>
-              </m:rPr>
-              <m:t>,</m:t>
-            </m:r>
-            <m:r>
-              <m:rPr>
-                <m:sty m:val="p"/>
-              </m:rPr>
-              <m:t>∞</m:t>
-            </m:r>
-          </m:e>
-        </m:d>
-      </m:oMath>
-      <w:r>
-        <w:t xml:space="preserve"> </w:t>
-      </w:r>
-      <w:r>
-        <w:t xml:space="preserve">is defined by</w:t>
-      </w:r>
-      <w:r>
-        <w:t xml:space="preserve"> </w:t>
-      </w:r>
-      <m:oMath>
-        <m:r>
-          <m:t>f</m:t>
-        </m:r>
-        <m:d>
-          <m:dPr>
-            <m:begChr m:val="("/>
-            <m:endChr m:val=")"/>
-            <m:sepChr m:val=""/>
-            <m:grow/>
-          </m:dPr>
-          <m:e>
-            <m:r>
-              <m:t>x</m:t>
-            </m:r>
-          </m:e>
-        </m:d>
-        <m:r>
-          <m:rPr>
-            <m:sty m:val="p"/>
-          </m:rPr>
-          <m:t>=</m:t>
-        </m:r>
-        <m:r>
-          <m:rPr>
-            <m:nor/>
-            <m:sty m:val="p"/>
-          </m:rPr>
-          <m:t>exp</m:t>
-        </m:r>
-        <m:d>
-          <m:dPr>
-            <m:begChr m:val="("/>
-            <m:endChr m:val=")"/>
-            <m:sepChr m:val=""/>
-            <m:grow/>
-          </m:dPr>
-          <m:e>
-            <m:r>
-              <m:t>x</m:t>
-            </m:r>
-          </m:e>
-        </m:d>
-      </m:oMath>
-      <w:r>
-        <w:t xml:space="preserve">, and</w:t>
-      </w:r>
-      <w:r>
-        <w:t xml:space="preserve"> </w:t>
-      </w:r>
-      <m:oMath>
-        <m:r>
-          <m:t>g</m:t>
-        </m:r>
-        <m:r>
-          <m:rPr>
-            <m:sty m:val="p"/>
-          </m:rPr>
-          <m:t>:</m:t>
-        </m:r>
-        <m:d>
-          <m:dPr>
-            <m:begChr m:val="("/>
-            <m:endChr m:val=")"/>
-            <m:sepChr m:val=""/>
-            <m:grow/>
-          </m:dPr>
-          <m:e>
-            <m:r>
-              <m:t>0</m:t>
-            </m:r>
-            <m:r>
-              <m:rPr>
-                <m:sty m:val="p"/>
-              </m:rPr>
-              <m:t>,</m:t>
-            </m:r>
-            <m:r>
-              <m:rPr>
-                <m:sty m:val="p"/>
-              </m:rPr>
-              <m:t>∞</m:t>
-            </m:r>
-          </m:e>
-        </m:d>
-        <m:r>
-          <m:rPr>
-            <m:sty m:val="p"/>
-          </m:rPr>
-          <m:t>→</m:t>
-        </m:r>
-        <m:r>
-          <m:rPr>
-            <m:sty m:val="p"/>
-            <m:scr m:val="double-struck"/>
-          </m:rPr>
-          <m:t>R</m:t>
-        </m:r>
-      </m:oMath>
-      <w:r>
-        <w:t xml:space="preserve"> </w:t>
-      </w:r>
-      <w:r>
-        <w:t xml:space="preserve">is defined by</w:t>
-      </w:r>
-      <w:r>
-        <w:t xml:space="preserve"> </w:t>
-      </w:r>
-      <m:oMath>
-        <m:r>
-          <m:t>g</m:t>
-        </m:r>
-        <m:d>
-          <m:dPr>
-            <m:begChr m:val="("/>
-            <m:endChr m:val=")"/>
-            <m:sepChr m:val=""/>
-            <m:grow/>
-          </m:dPr>
-          <m:e>
-            <m:r>
-              <m:t>x</m:t>
-            </m:r>
-          </m:e>
-        </m:d>
-        <m:r>
-          <m:rPr>
-            <m:sty m:val="p"/>
-          </m:rPr>
-          <m:t>=</m:t>
-        </m:r>
-        <m:r>
-          <m:t>x</m:t>
-        </m:r>
-        <m:r>
-          <m:rPr>
-            <m:nor/>
-            <m:sty m:val="p"/>
-          </m:rPr>
-          <m:t>ln</m:t>
-        </m:r>
-        <m:d>
-          <m:dPr>
-            <m:begChr m:val="("/>
-            <m:endChr m:val=")"/>
-            <m:sepChr m:val=""/>
-            <m:grow/>
-          </m:dPr>
-          <m:e>
-            <m:r>
-              <m:t>x</m:t>
-            </m:r>
-          </m:e>
-        </m:d>
-        <m:r>
-          <m:rPr>
-            <m:sty m:val="p"/>
-          </m:rPr>
-          <m:t>.</m:t>
-        </m:r>
-      </m:oMath>
-    </w:p>
-    <w:p>
-      <w:pPr>
-        <w:pStyle w:val="ExampleStyle"/>
-      </w:pPr>
-      <w:r>
-        <w:t xml:space="preserve">From lectures, we know that</w:t>
-      </w:r>
-      <w:r>
-        <w:t xml:space="preserve"> </w:t>
-      </w:r>
-      <m:oMath>
-        <m:r>
-          <m:t>f</m:t>
-        </m:r>
-      </m:oMath>
-      <w:r>
-        <w:t xml:space="preserve"> </w:t>
-      </w:r>
-      <w:r>
-        <w:t xml:space="preserve">is differentiable on</w:t>
-      </w:r>
-      <w:r>
-        <w:t xml:space="preserve"> </w:t>
-      </w:r>
-      <m:oMath>
-        <m:r>
-          <m:rPr>
-            <m:sty m:val="p"/>
-            <m:scr m:val="double-struck"/>
-          </m:rPr>
-          <m:t>R</m:t>
-        </m:r>
-      </m:oMath>
-      <w:r>
-        <w:t xml:space="preserve"> </w:t>
-      </w:r>
-      <w:r>
-        <w:t xml:space="preserve">with</w:t>
-      </w:r>
-      <w:r>
-        <w:t xml:space="preserve"> </w:t>
-      </w:r>
-      <m:oMath>
-        <m:r>
-          <m:t>f</m:t>
-        </m:r>
-        <m:r>
-          <m:rPr>
-            <m:sty m:val="p"/>
-          </m:rPr>
-          <m:t>′</m:t>
-        </m:r>
-        <m:d>
-          <m:dPr>
-            <m:begChr m:val="("/>
-            <m:endChr m:val=")"/>
-            <m:sepChr m:val=""/>
-            <m:grow/>
-          </m:dPr>
-          <m:e>
-            <m:r>
-              <m:t>x</m:t>
-            </m:r>
-          </m:e>
-        </m:d>
-        <m:r>
-          <m:rPr>
-            <m:sty m:val="p"/>
-          </m:rPr>
-          <m:t>=</m:t>
-        </m:r>
-        <m:r>
-          <m:rPr>
-            <m:nor/>
-            <m:sty m:val="p"/>
-          </m:rPr>
-          <m:t>exp</m:t>
-        </m:r>
-        <m:d>
-          <m:dPr>
-            <m:begChr m:val="("/>
-            <m:endChr m:val=")"/>
-            <m:sepChr m:val=""/>
-            <m:grow/>
-          </m:dPr>
-          <m:e>
-            <m:r>
-              <m:t>x</m:t>
-            </m:r>
-          </m:e>
-        </m:d>
-        <m:r>
-          <m:rPr>
-            <m:sty m:val="p"/>
-          </m:rPr>
-          <m:t>.</m:t>
-        </m:r>
-      </m:oMath>
-      <w:r>
-        <w:t xml:space="preserve"> </w:t>
-      </w:r>
-      <w:r>
-        <w:t xml:space="preserve">Furthermore, by Example</w:t>
-      </w:r>
-      <w:r>
-        <w:t xml:space="preserve"> </w:t>
-      </w:r>
-      <w:r>
-        <w:t xml:space="preserve">1.1</w:t>
-      </w:r>
-      <w:r>
-        <w:t xml:space="preserve"> </w:t>
-      </w:r>
-      <w:r>
-        <w:t xml:space="preserve">and the product rule, we know that</w:t>
-      </w:r>
-      <w:r>
-        <w:t xml:space="preserve"> </w:t>
-      </w:r>
-      <m:oMath>
-        <m:r>
-          <m:t>g</m:t>
-        </m:r>
-      </m:oMath>
-      <w:r>
-        <w:t xml:space="preserve"> </w:t>
-      </w:r>
-      <w:r>
-        <w:t xml:space="preserve">is differentiable on</w:t>
-      </w:r>
-      <w:r>
-        <w:t xml:space="preserve"> </w:t>
-      </w:r>
-      <m:oMath>
-        <m:d>
-          <m:dPr>
-            <m:begChr m:val="("/>
-            <m:endChr m:val=")"/>
-            <m:sepChr m:val=""/>
-            <m:grow/>
-          </m:dPr>
-          <m:e>
-            <m:r>
-              <m:t>0</m:t>
-            </m:r>
-            <m:r>
-              <m:rPr>
-                <m:sty m:val="p"/>
-              </m:rPr>
-              <m:t>,</m:t>
-            </m:r>
-            <m:r>
-              <m:rPr>
-                <m:sty m:val="p"/>
-              </m:rPr>
-              <m:t>∞</m:t>
-            </m:r>
-          </m:e>
-        </m:d>
-      </m:oMath>
-      <w:r>
-        <w:t xml:space="preserve">, with</w:t>
-      </w:r>
-      <w:r>
-        <w:t xml:space="preserve"> </w:t>
-      </w:r>
-      <m:oMath>
-        <m:r>
-          <m:t>g</m:t>
-        </m:r>
-        <m:r>
-          <m:rPr>
-            <m:sty m:val="p"/>
-          </m:rPr>
-          <m:t>′</m:t>
-        </m:r>
-        <m:d>
-          <m:dPr>
-            <m:begChr m:val="("/>
-            <m:endChr m:val=")"/>
-            <m:sepChr m:val=""/>
-            <m:grow/>
-          </m:dPr>
-          <m:e>
-            <m:r>
-              <m:t>x</m:t>
-            </m:r>
-          </m:e>
-        </m:d>
-        <m:r>
-          <m:rPr>
-            <m:sty m:val="p"/>
-          </m:rPr>
-          <m:t>=</m:t>
-        </m:r>
-        <m:r>
-          <m:rPr>
-            <m:nor/>
-            <m:sty m:val="p"/>
-          </m:rPr>
-          <m:t>ln</m:t>
-        </m:r>
-        <m:d>
-          <m:dPr>
-            <m:begChr m:val="("/>
-            <m:endChr m:val=")"/>
-            <m:sepChr m:val=""/>
-            <m:grow/>
-          </m:dPr>
-          <m:e>
-            <m:r>
-              <m:t>x</m:t>
-            </m:r>
-          </m:e>
-        </m:d>
-        <m:r>
-          <m:rPr>
-            <m:sty m:val="p"/>
-          </m:rPr>
-          <m:t>+</m:t>
-        </m:r>
-        <m:r>
-          <m:t>1</m:t>
-        </m:r>
-        <m:r>
-          <m:rPr>
-            <m:sty m:val="p"/>
-          </m:rPr>
-          <m:t>.</m:t>
-        </m:r>
-      </m:oMath>
-      <w:r>
-        <w:t xml:space="preserve"> </w:t>
-      </w:r>
-      <w:r>
-        <w:t xml:space="preserve">Hence, by the chain rule,</w:t>
-      </w:r>
-      <w:r>
-        <w:t xml:space="preserve"> </w:t>
-      </w:r>
-      <m:oMath>
-        <m:r>
-          <m:t>h</m:t>
-        </m:r>
-      </m:oMath>
-      <w:r>
-        <w:t xml:space="preserve"> </w:t>
-      </w:r>
-      <w:r>
-        <w:t xml:space="preserve">is differentiable on</w:t>
-      </w:r>
-      <w:r>
-        <w:t xml:space="preserve"> </w:t>
-      </w:r>
-      <m:oMath>
-        <m:d>
-          <m:dPr>
-            <m:begChr m:val="("/>
-            <m:endChr m:val=")"/>
-            <m:sepChr m:val=""/>
-            <m:grow/>
-          </m:dPr>
-          <m:e>
-            <m:r>
-              <m:t>0</m:t>
-            </m:r>
-            <m:r>
-              <m:rPr>
-                <m:sty m:val="p"/>
-              </m:rPr>
-              <m:t>,</m:t>
-            </m:r>
-            <m:r>
-              <m:rPr>
-                <m:sty m:val="p"/>
-              </m:rPr>
-              <m:t>∞</m:t>
-            </m:r>
-          </m:e>
-        </m:d>
-      </m:oMath>
-      <w:r>
-        <w:t xml:space="preserve"> </w:t>
-      </w:r>
-      <w:r>
-        <w:t xml:space="preserve">with</w:t>
-      </w:r>
-    </w:p>
-    <w:p>
-      <w:pPr>
-        <w:pStyle w:val="ExampleStyle"/>
-      </w:pPr>
-      <m:oMathPara>
-        <m:oMathParaPr>
-          <m:jc m:val="center"/>
-        </m:oMathParaPr>
-        <m:oMath>
-          <m:r>
-            <m:t>h</m:t>
-          </m:r>
-          <m:r>
-            <m:rPr>
-              <m:sty m:val="p"/>
-            </m:rPr>
-            <m:t>′</m:t>
-          </m:r>
-          <m:d>
-            <m:dPr>
-              <m:begChr m:val="("/>
-              <m:endChr m:val=")"/>
-              <m:sepChr m:val=""/>
-              <m:grow/>
-            </m:dPr>
-            <m:e>
-              <m:r>
-                <m:t>x</m:t>
-              </m:r>
-            </m:e>
-          </m:d>
-          <m:r>
-            <m:rPr>
-              <m:sty m:val="p"/>
-            </m:rPr>
-            <m:t>=</m:t>
-          </m:r>
-          <m:r>
-            <m:t>f</m:t>
-          </m:r>
-          <m:r>
-            <m:rPr>
-              <m:sty m:val="p"/>
-            </m:rPr>
-            <m:t>′</m:t>
-          </m:r>
-          <m:d>
-            <m:dPr>
-              <m:begChr m:val="("/>
-              <m:endChr m:val=")"/>
-              <m:sepChr m:val=""/>
-              <m:grow/>
-            </m:dPr>
-            <m:e>
-              <m:r>
-                <m:t>g</m:t>
+              <m:r>
+                <m:rPr>
+                  <m:sty m:val="p"/>
+                </m:rPr>
+                <m:t>−</m:t>
+              </m:r>
+              <m:r>
+                <m:t>f</m:t>
               </m:r>
               <m:d>
                 <m:dPr>
@@ -5576,218 +3254,34 @@
                 </m:dPr>
                 <m:e>
                   <m:r>
-                    <m:t>x</m:t>
+                    <m:t>0</m:t>
                   </m:r>
                 </m:e>
               </m:d>
-            </m:e>
-          </m:d>
-          <m:r>
-            <m:t>g</m:t>
-          </m:r>
+            </m:num>
+            <m:den>
+              <m:r>
+                <m:t>x</m:t>
+              </m:r>
+              <m:r>
+                <m:rPr>
+                  <m:sty m:val="p"/>
+                </m:rPr>
+                <m:t>−</m:t>
+              </m:r>
+              <m:r>
+                <m:t>0</m:t>
+              </m:r>
+            </m:den>
+          </m:f>
           <m:r>
             <m:rPr>
               <m:sty m:val="p"/>
             </m:rPr>
-            <m:t>′</m:t>
+            <m:t>.</m:t>
           </m:r>
-          <m:d>
-            <m:dPr>
-              <m:begChr m:val="("/>
-              <m:endChr m:val=")"/>
-              <m:sepChr m:val=""/>
-              <m:grow/>
-            </m:dPr>
-            <m:e>
-              <m:r>
-                <m:t>x</m:t>
-              </m:r>
-            </m:e>
-          </m:d>
-          <m:r>
-            <m:rPr>
-              <m:sty m:val="p"/>
-            </m:rPr>
-            <m:t>=</m:t>
-          </m:r>
-          <m:r>
-            <m:rPr>
-              <m:nor/>
-              <m:sty m:val="p"/>
-            </m:rPr>
-            <m:t>exp</m:t>
-          </m:r>
-          <m:d>
-            <m:dPr>
-              <m:begChr m:val="("/>
-              <m:endChr m:val=")"/>
-              <m:sepChr m:val=""/>
-              <m:grow/>
-            </m:dPr>
-            <m:e>
-              <m:r>
-                <m:t>x</m:t>
-              </m:r>
-              <m:r>
-                <m:rPr>
-                  <m:nor/>
-                  <m:sty m:val="p"/>
-                </m:rPr>
-                <m:t>ln</m:t>
-              </m:r>
-              <m:d>
-                <m:dPr>
-                  <m:begChr m:val="("/>
-                  <m:endChr m:val=")"/>
-                  <m:sepChr m:val=""/>
-                  <m:grow/>
-                </m:dPr>
-                <m:e>
-                  <m:r>
-                    <m:t>x</m:t>
-                  </m:r>
-                </m:e>
-              </m:d>
-            </m:e>
-          </m:d>
-          <m:d>
-            <m:dPr>
-              <m:begChr m:val="("/>
-              <m:endChr m:val=")"/>
-              <m:sepChr m:val=""/>
-              <m:grow/>
-            </m:dPr>
-            <m:e>
-              <m:r>
-                <m:rPr>
-                  <m:nor/>
-                  <m:sty m:val="p"/>
-                </m:rPr>
-                <m:t>ln</m:t>
-              </m:r>
-              <m:d>
-                <m:dPr>
-                  <m:begChr m:val="("/>
-                  <m:endChr m:val=")"/>
-                  <m:sepChr m:val=""/>
-                  <m:grow/>
-                </m:dPr>
-                <m:e>
-                  <m:r>
-                    <m:t>x</m:t>
-                  </m:r>
-                </m:e>
-              </m:d>
-              <m:r>
-                <m:rPr>
-                  <m:sty m:val="p"/>
-                </m:rPr>
-                <m:t>+</m:t>
-              </m:r>
-              <m:r>
-                <m:t>1</m:t>
-              </m:r>
-            </m:e>
-          </m:d>
-          <m:r>
-            <m:rPr>
-              <m:sty m:val="p"/>
-            </m:rPr>
-            <m:t>=</m:t>
-          </m:r>
-          <m:sSup>
-            <m:e>
-              <m:r>
-                <m:t>x</m:t>
-              </m:r>
-            </m:e>
-            <m:sup>
-              <m:r>
-                <m:t>x</m:t>
-              </m:r>
-            </m:sup>
-          </m:sSup>
-          <m:d>
-            <m:dPr>
-              <m:begChr m:val="("/>
-              <m:endChr m:val=")"/>
-              <m:sepChr m:val=""/>
-              <m:grow/>
-            </m:dPr>
-            <m:e>
-              <m:r>
-                <m:rPr>
-                  <m:nor/>
-                  <m:sty m:val="p"/>
-                </m:rPr>
-                <m:t>ln</m:t>
-              </m:r>
-              <m:d>
-                <m:dPr>
-                  <m:begChr m:val="("/>
-                  <m:endChr m:val=")"/>
-                  <m:sepChr m:val=""/>
-                  <m:grow/>
-                </m:dPr>
-                <m:e>
-                  <m:r>
-                    <m:t>x</m:t>
-                  </m:r>
-                </m:e>
-              </m:d>
-              <m:r>
-                <m:rPr>
-                  <m:sty m:val="p"/>
-                </m:rPr>
-                <m:t>+</m:t>
-              </m:r>
-              <m:r>
-                <m:t>1</m:t>
-              </m:r>
-            </m:e>
-          </m:d>
         </m:oMath>
       </m:oMathPara>
-    </w:p>
-    <w:bookmarkEnd w:id="44"/>
-    <w:p>
-      <w:pPr>
-        <w:pStyle w:val="FirstParagraph"/>
-      </w:pPr>
-      <w:r>
-        <w:t xml:space="preserve">Theorem</w:t>
-      </w:r>
-      <w:r>
-        <w:t xml:space="preserve"> </w:t>
-      </w:r>
-      <w:r>
-        <w:t xml:space="preserve">1.5</w:t>
-      </w:r>
-      <w:r>
-        <w:t xml:space="preserve"> </w:t>
-      </w:r>
-      <w:r>
-        <w:t xml:space="preserve">will come in handy if you ever need to perform coordinate transforms, in particular when evaluating integrals by substitution. You may have also come across the multivariate version of this theorem in MA10230 (Multivariable Calculus and Differential Equations) when calculating the Jacobian for a transformation from Cartesian to polar coordinates (or vice versa).</w:t>
-      </w:r>
-    </w:p>
-    <w:bookmarkEnd w:id="45"/>
-    <w:bookmarkEnd w:id="46"/>
-    <w:bookmarkStart w:id="47" w:name="hints"/>
-    <w:p>
-      <w:pPr>
-        <w:pStyle w:val="Heading1"/>
-      </w:pPr>
-      <w:r>
-        <w:t xml:space="preserve">Hints</w:t>
-      </w:r>
-    </w:p>
-    <w:p>
-      <w:pPr>
-        <w:pStyle w:val="FirstParagraph"/>
-      </w:pPr>
-      <w:r>
-        <w:t xml:space="preserve">As per usual, here’s where you’ll find the problem sheet hints!</w:t>
-      </w:r>
     </w:p>
     <w:p>
       <w:pPr>
@@ -5798,7 +3292,7 @@
         <w:pStyle w:val="Compact"/>
       </w:pPr>
       <w:r>
-        <w:t xml:space="preserve">We did some examples similar to this in the tutorial today. Specify the domain of each function, and use the results you’ve seen in the course to justify differentiability on each domain. In regards to computing the derivatives, I don’t think you’ll have too much trouble, but let me know if you run into problems.</w:t>
+        <w:t xml:space="preserve">Try using sequences for this one (or if you’ve seen it, the function version of the pinching theorem)</w:t>
       </w:r>
     </w:p>
     <w:p>
@@ -6253,7 +3747,7 @@
         <w:t xml:space="preserve">give you?</w:t>
       </w:r>
     </w:p>
-    <w:bookmarkEnd w:id="47"/>
+    <w:bookmarkEnd w:id="39"/>
     <w:sectPr>
       <w:pgSz w:h="15840" w:w="12240"/>
       <w:pgMar w:bottom="1440" w:footer="720" w:gutter="0" w:header="720" w:left="1440" w:right="1440" w:top="1440"/>

</xml_diff>